<commit_message>
Adicionando Novo Arquivo word
</commit_message>
<xml_diff>
--- a/MatheusGolanowski_TC.docx
+++ b/MatheusGolanowski_TC.docx
@@ -39,112 +39,56 @@
     <w:p>
       <w:pPr>
         <w:jc w:val="both"/>
-        <w:rPr>
-          <w:b/>
-          <w:bCs/>
-        </w:rPr>
-      </w:pPr>
-      <w:r>
-        <w:rPr>
-          <w:b/>
-          <w:bCs/>
-        </w:rPr>
+      </w:pPr>
+      <w:r>
         <w:t>A teoria dos conjuntos é um ramo da matemática que estuda a coleção de objetos, chamados de elementos.</w:t>
       </w:r>
     </w:p>
     <w:p>
       <w:pPr>
         <w:jc w:val="both"/>
-        <w:rPr>
-          <w:b/>
-          <w:bCs/>
-        </w:rPr>
-      </w:pPr>
-      <w:r>
-        <w:rPr>
-          <w:b/>
-          <w:bCs/>
-        </w:rPr>
+      </w:pPr>
+      <w:r>
         <w:t>Dessa forma, os elementos (que podem ser qualquer coisa: números, pessoas, frutas) são indicados por letra minúscula e definidos como um dos componentes do conjunto.</w:t>
       </w:r>
     </w:p>
     <w:p>
       <w:pPr>
         <w:jc w:val="both"/>
-        <w:rPr>
-          <w:b/>
-          <w:bCs/>
-        </w:rPr>
-      </w:pPr>
-      <w:r>
-        <w:rPr>
-          <w:b/>
-          <w:bCs/>
-        </w:rPr>
+      </w:pPr>
+      <w:r>
         <w:t>Exemplo: o elemento “a” ou a pessoa “x”.</w:t>
       </w:r>
     </w:p>
     <w:p>
       <w:pPr>
         <w:jc w:val="both"/>
-        <w:rPr>
-          <w:b/>
-          <w:bCs/>
-        </w:rPr>
-      </w:pPr>
-      <w:r>
-        <w:rPr>
-          <w:b/>
-          <w:bCs/>
-        </w:rPr>
+      </w:pPr>
+      <w:r>
         <w:t xml:space="preserve">Enquanto os elementos do conjunto são indicados por letra minúscula, os conjuntos, são representados por letras maiúsculas e, normalmente, com chaves </w:t>
       </w:r>
       <w:proofErr w:type="gramStart"/>
       <w:r>
-        <w:rPr>
-          <w:b/>
-          <w:bCs/>
-        </w:rPr>
         <w:t>{ }</w:t>
       </w:r>
       <w:proofErr w:type="gramEnd"/>
       <w:r>
-        <w:rPr>
-          <w:b/>
-          <w:bCs/>
-        </w:rPr>
         <w:t>.</w:t>
       </w:r>
     </w:p>
     <w:p>
       <w:pPr>
         <w:jc w:val="both"/>
-        <w:rPr>
-          <w:b/>
-          <w:bCs/>
-        </w:rPr>
-      </w:pPr>
-      <w:r>
-        <w:rPr>
-          <w:b/>
-          <w:bCs/>
-        </w:rPr>
+      </w:pPr>
+      <w:r>
         <w:t>Além disso, os elementos são separados por vírgula ou ponto e vírgula, por exemplo:</w:t>
       </w:r>
     </w:p>
     <w:p>
       <w:pPr>
         <w:jc w:val="both"/>
-        <w:rPr>
-          <w:b/>
-          <w:bCs/>
-        </w:rPr>
-      </w:pPr>
-      <w:r>
-        <w:rPr>
-          <w:b/>
-          <w:bCs/>
-        </w:rPr>
+      </w:pPr>
+      <w:r>
         <w:t>A = {a, e, i, o, u}</w:t>
       </w:r>
     </w:p>
@@ -154,12 +98,16 @@
         <w:rPr>
           <w:b/>
           <w:bCs/>
-        </w:rPr>
-      </w:pPr>
-      <w:r>
-        <w:rPr>
-          <w:b/>
-          <w:bCs/>
+          <w:sz w:val="28"/>
+          <w:szCs w:val="28"/>
+        </w:rPr>
+      </w:pPr>
+      <w:r>
+        <w:rPr>
+          <w:b/>
+          <w:bCs/>
+          <w:sz w:val="28"/>
+          <w:szCs w:val="28"/>
         </w:rPr>
         <w:t>Representação dos conjuntos</w:t>
       </w:r>
@@ -167,16 +115,8 @@
     <w:p>
       <w:pPr>
         <w:jc w:val="both"/>
-        <w:rPr>
-          <w:b/>
-          <w:bCs/>
-        </w:rPr>
-      </w:pPr>
-      <w:r>
-        <w:rPr>
-          <w:b/>
-          <w:bCs/>
-        </w:rPr>
+      </w:pPr>
+      <w:r>
         <w:t>Um conjunto pode ser representado de algumas maneiras. Cada uma delas têm vantagens e desvantagens, a depender do problema ou da situação em sejam usados.</w:t>
       </w:r>
     </w:p>
@@ -186,12 +126,16 @@
         <w:rPr>
           <w:b/>
           <w:bCs/>
-        </w:rPr>
-      </w:pPr>
-      <w:r>
-        <w:rPr>
-          <w:b/>
-          <w:bCs/>
+          <w:sz w:val="28"/>
+          <w:szCs w:val="28"/>
+        </w:rPr>
+      </w:pPr>
+      <w:r>
+        <w:rPr>
+          <w:b/>
+          <w:bCs/>
+          <w:sz w:val="28"/>
+          <w:szCs w:val="28"/>
         </w:rPr>
         <w:t>Diagrama de Euler-</w:t>
       </w:r>
@@ -200,6 +144,8 @@
         <w:rPr>
           <w:b/>
           <w:bCs/>
+          <w:sz w:val="28"/>
+          <w:szCs w:val="28"/>
         </w:rPr>
         <w:t>Venn</w:t>
       </w:r>
@@ -208,96 +154,48 @@
     <w:p>
       <w:pPr>
         <w:jc w:val="both"/>
-        <w:rPr>
-          <w:b/>
-          <w:bCs/>
-        </w:rPr>
-      </w:pPr>
-      <w:r>
-        <w:rPr>
-          <w:b/>
-          <w:bCs/>
-        </w:rPr>
+      </w:pPr>
+      <w:r>
         <w:t>No modelo de Diagrama de Euler-</w:t>
       </w:r>
       <w:proofErr w:type="spellStart"/>
       <w:r>
-        <w:rPr>
-          <w:b/>
-          <w:bCs/>
-        </w:rPr>
         <w:t>Venn</w:t>
       </w:r>
       <w:proofErr w:type="spellEnd"/>
       <w:r>
-        <w:rPr>
-          <w:b/>
-          <w:bCs/>
-        </w:rPr>
         <w:t xml:space="preserve"> (Diagrama de </w:t>
       </w:r>
       <w:proofErr w:type="spellStart"/>
       <w:r>
-        <w:rPr>
-          <w:b/>
-          <w:bCs/>
-        </w:rPr>
         <w:t>Venn</w:t>
       </w:r>
       <w:proofErr w:type="spellEnd"/>
       <w:r>
-        <w:rPr>
-          <w:b/>
-          <w:bCs/>
-        </w:rPr>
         <w:t>), os conjuntos são representados graficamente. Imagens como círculos, elipses e retângulos formam uma área que “guarda” seus elementos.</w:t>
       </w:r>
     </w:p>
     <w:p>
       <w:pPr>
         <w:jc w:val="both"/>
-        <w:rPr>
-          <w:b/>
-          <w:bCs/>
-        </w:rPr>
-      </w:pPr>
-      <w:r>
-        <w:rPr>
-          <w:b/>
-          <w:bCs/>
-        </w:rPr>
+      </w:pPr>
+      <w:r>
         <w:t>Esta figura plana fechada é chamada de diagrama.</w:t>
       </w:r>
     </w:p>
     <w:p>
       <w:pPr>
         <w:jc w:val="both"/>
-        <w:rPr>
-          <w:b/>
-          <w:bCs/>
-        </w:rPr>
-      </w:pPr>
-      <w:r>
-        <w:rPr>
-          <w:b/>
-          <w:bCs/>
-        </w:rPr>
+      </w:pPr>
+      <w:r>
         <w:t xml:space="preserve">Os diagramas de </w:t>
       </w:r>
       <w:proofErr w:type="spellStart"/>
       <w:r>
-        <w:rPr>
-          <w:b/>
-          <w:bCs/>
-        </w:rPr>
         <w:t>Venn</w:t>
       </w:r>
       <w:proofErr w:type="spellEnd"/>
       <w:r>
-        <w:rPr>
-          <w:b/>
-          <w:bCs/>
-        </w:rPr>
         <w:t xml:space="preserve"> são úteis para representar conjuntos disjuntos (nenhum elemento em comum), assim como, conjuntos com elementos que se repetem.</w:t>
       </w:r>
     </w:p>
@@ -313,6 +211,7 @@
         <w:rPr>
           <w:b/>
           <w:bCs/>
+          <w:noProof/>
         </w:rPr>
         <w:lastRenderedPageBreak/>
         <w:drawing>
@@ -371,12 +270,16 @@
         <w:rPr>
           <w:b/>
           <w:bCs/>
-        </w:rPr>
-      </w:pPr>
-      <w:r>
-        <w:rPr>
-          <w:b/>
-          <w:bCs/>
+          <w:sz w:val="28"/>
+          <w:szCs w:val="28"/>
+        </w:rPr>
+      </w:pPr>
+      <w:r>
+        <w:rPr>
+          <w:b/>
+          <w:bCs/>
+          <w:sz w:val="28"/>
+          <w:szCs w:val="28"/>
         </w:rPr>
         <w:t>Representação de conjuntos na forma tabular</w:t>
       </w:r>
@@ -384,55 +287,27 @@
     <w:p>
       <w:pPr>
         <w:jc w:val="both"/>
-        <w:rPr>
-          <w:b/>
-          <w:bCs/>
-        </w:rPr>
-      </w:pPr>
-      <w:r>
-        <w:rPr>
-          <w:b/>
-          <w:bCs/>
-        </w:rPr>
+      </w:pPr>
+      <w:r>
         <w:t xml:space="preserve">A forma tabular utiliza os símbolos de chaves </w:t>
       </w:r>
       <w:proofErr w:type="gramStart"/>
       <w:r>
-        <w:rPr>
-          <w:b/>
-          <w:bCs/>
-        </w:rPr>
         <w:t>{ }</w:t>
       </w:r>
       <w:proofErr w:type="gramEnd"/>
       <w:r>
-        <w:rPr>
-          <w:b/>
-          <w:bCs/>
-        </w:rPr>
         <w:t xml:space="preserve"> para representar conjuntos. Seus elementos devem estar separados por vírgulas.</w:t>
       </w:r>
     </w:p>
     <w:p>
       <w:pPr>
         <w:jc w:val="both"/>
-        <w:rPr>
-          <w:b/>
-          <w:bCs/>
-        </w:rPr>
-      </w:pPr>
-      <w:r>
-        <w:rPr>
-          <w:b/>
-          <w:bCs/>
-        </w:rPr>
+      </w:pPr>
+      <w:r>
         <w:t>Exemplos</w:t>
       </w:r>
       <w:r>
-        <w:rPr>
-          <w:b/>
-          <w:bCs/>
-        </w:rPr>
         <w:br/>
         <w:t>A = {1, 3, 9, 12, 17}</w:t>
       </w:r>
@@ -440,16 +315,8 @@
     <w:p>
       <w:pPr>
         <w:jc w:val="both"/>
-        <w:rPr>
-          <w:b/>
-          <w:bCs/>
-        </w:rPr>
-      </w:pPr>
-      <w:r>
-        <w:rPr>
-          <w:b/>
-          <w:bCs/>
-        </w:rPr>
+      </w:pPr>
+      <w:r>
         <w:t>B = {João, Luíza, Fernando, Lívia}</w:t>
       </w:r>
     </w:p>
@@ -459,12 +326,16 @@
         <w:rPr>
           <w:b/>
           <w:bCs/>
-        </w:rPr>
-      </w:pPr>
-      <w:r>
-        <w:rPr>
-          <w:b/>
-          <w:bCs/>
+          <w:sz w:val="28"/>
+          <w:szCs w:val="28"/>
+        </w:rPr>
+      </w:pPr>
+      <w:r>
+        <w:rPr>
+          <w:b/>
+          <w:bCs/>
+          <w:sz w:val="28"/>
+          <w:szCs w:val="28"/>
         </w:rPr>
         <w:t>Representação de conjuntos por uma propriedade</w:t>
       </w:r>
@@ -472,26 +343,14 @@
     <w:p>
       <w:pPr>
         <w:jc w:val="both"/>
-        <w:rPr>
-          <w:b/>
-          <w:bCs/>
-        </w:rPr>
-      </w:pPr>
-      <w:r>
-        <w:rPr>
-          <w:b/>
-          <w:bCs/>
-        </w:rPr>
+      </w:pPr>
+      <w:r>
         <w:t>Um conjunto pode ser representado por uma regra que define uma característica comum em seus elementos.</w:t>
       </w:r>
     </w:p>
     <w:p>
       <w:pPr>
         <w:jc w:val="both"/>
-        <w:rPr>
-          <w:b/>
-          <w:bCs/>
-        </w:rPr>
       </w:pPr>
       <w:r>
         <w:rPr>
@@ -501,10 +360,6 @@
         <w:t>Exemplos</w:t>
       </w:r>
       <w:r>
-        <w:rPr>
-          <w:b/>
-          <w:bCs/>
-        </w:rPr>
         <w:br/>
         <w:t>A = {x / x é uma vogal} lemos: “O conjunto A é formado pelos elementos x, tal que x é uma vogal”.</w:t>
       </w:r>
@@ -512,22 +367,13 @@
     <w:p>
       <w:pPr>
         <w:jc w:val="both"/>
-        <w:rPr>
-          <w:b/>
-          <w:bCs/>
-        </w:rPr>
-      </w:pPr>
-      <w:r>
-        <w:rPr>
-          <w:b/>
-          <w:bCs/>
-        </w:rPr>
+      </w:pPr>
+      <w:r>
         <w:t>B = {x </w:t>
       </w:r>
       <w:r>
         <w:rPr>
-          <w:b/>
-          <w:bCs/>
+          <w:noProof/>
         </w:rPr>
         <w:drawing>
           <wp:inline distT="0" distB="0" distL="0" distR="0" wp14:anchorId="54C5CCB6" wp14:editId="15415789">
@@ -579,10 +425,6 @@
         </w:drawing>
       </w:r>
       <w:r>
-        <w:rPr>
-          <w:b/>
-          <w:bCs/>
-        </w:rPr>
         <w:t> / x é múltiplo de 3} lemos: “O conjunto B é formado pelos elementos x, tal que x pertença aos números naturais e seja um múltiplo de 3.”</w:t>
       </w:r>
     </w:p>
@@ -592,12 +434,16 @@
         <w:rPr>
           <w:b/>
           <w:bCs/>
-        </w:rPr>
-      </w:pPr>
-      <w:r>
-        <w:rPr>
-          <w:b/>
-          <w:bCs/>
+          <w:sz w:val="28"/>
+          <w:szCs w:val="28"/>
+        </w:rPr>
+      </w:pPr>
+      <w:r>
+        <w:rPr>
+          <w:b/>
+          <w:bCs/>
+          <w:sz w:val="28"/>
+          <w:szCs w:val="28"/>
         </w:rPr>
         <w:t>Relação de Pertinência</w:t>
       </w:r>
@@ -605,38 +451,21 @@
     <w:p>
       <w:pPr>
         <w:jc w:val="both"/>
-        <w:rPr>
-          <w:b/>
-          <w:bCs/>
-        </w:rPr>
-      </w:pPr>
-      <w:r>
-        <w:rPr>
-          <w:b/>
-          <w:bCs/>
-        </w:rPr>
+      </w:pPr>
+      <w:r>
         <w:t>A relação de pertinência é um conceito muito importante na "Teoria dos Conjuntos".</w:t>
       </w:r>
     </w:p>
     <w:p>
       <w:pPr>
         <w:jc w:val="both"/>
-        <w:rPr>
-          <w:b/>
-          <w:bCs/>
-        </w:rPr>
-      </w:pPr>
-      <w:r>
-        <w:rPr>
-          <w:b/>
-          <w:bCs/>
-        </w:rPr>
+      </w:pPr>
+      <w:r>
         <w:t>Ela indica se o elemento pertence (</w:t>
       </w:r>
       <w:r>
         <w:rPr>
-          <w:b/>
-          <w:bCs/>
+          <w:noProof/>
         </w:rPr>
         <w:drawing>
           <wp:inline distT="0" distB="0" distL="0" distR="0" wp14:anchorId="434B3942" wp14:editId="34EA4468">
@@ -688,16 +517,11 @@
         </w:drawing>
       </w:r>
       <w:r>
-        <w:rPr>
-          <w:b/>
-          <w:bCs/>
-        </w:rPr>
         <w:t>) ou não pertence (</w:t>
       </w:r>
       <w:r>
         <w:rPr>
-          <w:b/>
-          <w:bCs/>
+          <w:noProof/>
         </w:rPr>
         <w:drawing>
           <wp:inline distT="0" distB="0" distL="0" distR="0" wp14:anchorId="37E07C55" wp14:editId="4AA02F9A">
@@ -749,82 +573,45 @@
         </w:drawing>
       </w:r>
       <w:r>
-        <w:rPr>
-          <w:b/>
-          <w:bCs/>
-        </w:rPr>
         <w:t>) ao determinado conjunto, por exemplo:</w:t>
       </w:r>
     </w:p>
     <w:p>
       <w:pPr>
         <w:jc w:val="both"/>
-        <w:rPr>
-          <w:b/>
-          <w:bCs/>
-        </w:rPr>
-      </w:pPr>
-      <w:r>
-        <w:rPr>
-          <w:b/>
-          <w:bCs/>
-        </w:rPr>
+      </w:pPr>
+      <w:r>
         <w:t>D = {</w:t>
       </w:r>
       <w:proofErr w:type="spellStart"/>
       <w:proofErr w:type="gramStart"/>
       <w:r>
-        <w:rPr>
-          <w:b/>
-          <w:bCs/>
-        </w:rPr>
         <w:t>w,x</w:t>
       </w:r>
       <w:proofErr w:type="gramEnd"/>
       <w:r>
-        <w:rPr>
-          <w:b/>
-          <w:bCs/>
-        </w:rPr>
         <w:t>,y,z</w:t>
       </w:r>
       <w:proofErr w:type="spellEnd"/>
       <w:r>
-        <w:rPr>
-          <w:b/>
-          <w:bCs/>
-        </w:rPr>
         <w:t>}</w:t>
       </w:r>
     </w:p>
     <w:p>
       <w:pPr>
         <w:jc w:val="both"/>
-        <w:rPr>
-          <w:b/>
-          <w:bCs/>
-        </w:rPr>
-      </w:pPr>
-      <w:r>
-        <w:rPr>
-          <w:b/>
-          <w:bCs/>
-        </w:rPr>
+      </w:pPr>
+      <w:r>
         <w:t>Logo,</w:t>
       </w:r>
     </w:p>
     <w:p>
       <w:pPr>
         <w:jc w:val="both"/>
-        <w:rPr>
-          <w:b/>
-          <w:bCs/>
-        </w:rPr>
-      </w:pPr>
-      <w:r>
-        <w:rPr>
-          <w:b/>
-          <w:bCs/>
+      </w:pPr>
+      <w:r>
+        <w:rPr>
+          <w:noProof/>
         </w:rPr>
         <w:drawing>
           <wp:inline distT="0" distB="0" distL="0" distR="0" wp14:anchorId="3A0E9D2D" wp14:editId="02E7574D">
@@ -876,37 +663,14 @@
         </w:drawing>
       </w:r>
       <w:r>
-        <w:rPr>
-          <w:b/>
-          <w:bCs/>
-        </w:rPr>
-        <w:t>(w</w:t>
-      </w:r>
-      <w:r>
-        <w:rPr>
-          <w:b/>
-          <w:bCs/>
-        </w:rPr>
-        <w:t xml:space="preserve"> </w:t>
-      </w:r>
-      <w:r>
-        <w:rPr>
-          <w:b/>
-          <w:bCs/>
-        </w:rPr>
-        <w:t>pertence ao conjunto D)</w:t>
-      </w:r>
-      <w:r>
-        <w:rPr>
-          <w:b/>
-          <w:bCs/>
-        </w:rPr>
+        <w:t>(w pertence ao conjunto D)</w:t>
+      </w:r>
+      <w:r>
         <w:br/>
       </w:r>
       <w:r>
         <w:rPr>
-          <w:b/>
-          <w:bCs/>
+          <w:noProof/>
         </w:rPr>
         <w:drawing>
           <wp:inline distT="0" distB="0" distL="0" distR="0" wp14:anchorId="5DB08816" wp14:editId="2E29CF80">
@@ -958,26 +722,14 @@
         </w:drawing>
       </w:r>
       <w:r>
-        <w:rPr>
-          <w:b/>
-          <w:bCs/>
-        </w:rPr>
         <w:t> (j não pertence ao conjunto D)</w:t>
       </w:r>
     </w:p>
     <w:p>
       <w:pPr>
         <w:jc w:val="both"/>
-        <w:rPr>
-          <w:b/>
-          <w:bCs/>
-        </w:rPr>
-      </w:pPr>
-      <w:r>
-        <w:rPr>
-          <w:b/>
-          <w:bCs/>
-        </w:rPr>
+      </w:pPr>
+      <w:r>
         <w:t>Isso significa que a pertinência é uma relação entre elementos e conjuntos.</w:t>
       </w:r>
     </w:p>
@@ -987,12 +739,16 @@
         <w:rPr>
           <w:b/>
           <w:bCs/>
-        </w:rPr>
-      </w:pPr>
-      <w:r>
-        <w:rPr>
-          <w:b/>
-          <w:bCs/>
+          <w:sz w:val="28"/>
+          <w:szCs w:val="28"/>
+        </w:rPr>
+      </w:pPr>
+      <w:r>
+        <w:rPr>
+          <w:b/>
+          <w:bCs/>
+          <w:sz w:val="28"/>
+          <w:szCs w:val="28"/>
         </w:rPr>
         <w:lastRenderedPageBreak/>
         <w:t>Relação de Inclusão</w:t>
@@ -1001,213 +757,111 @@
     <w:p>
       <w:pPr>
         <w:jc w:val="both"/>
-        <w:rPr>
-          <w:b/>
-          <w:bCs/>
-        </w:rPr>
-      </w:pPr>
-      <w:r>
-        <w:rPr>
-          <w:b/>
-          <w:bCs/>
-        </w:rPr>
+      </w:pPr>
+      <w:r>
         <w:t>A relação de inclusão aponta se tal conjunto está contido (C), não está contido (</w:t>
       </w:r>
       <w:r>
         <w:rPr>
           <w:rFonts w:ascii="Calibri" w:hAnsi="Calibri" w:cs="Calibri"/>
-          <w:b/>
-          <w:bCs/>
         </w:rPr>
         <w:t>Ȼ</w:t>
       </w:r>
       <w:r>
-        <w:rPr>
-          <w:b/>
-          <w:bCs/>
-        </w:rPr>
         <w:t>) ou se um conjunto contém (Ɔ), algum subconjunto.</w:t>
       </w:r>
     </w:p>
     <w:p>
       <w:pPr>
         <w:jc w:val="both"/>
-        <w:rPr>
-          <w:b/>
-          <w:bCs/>
-        </w:rPr>
-      </w:pPr>
-      <w:r>
-        <w:rPr>
-          <w:b/>
-          <w:bCs/>
-        </w:rPr>
+      </w:pPr>
+      <w:r>
         <w:t>Exemplo:</w:t>
       </w:r>
     </w:p>
     <w:p>
       <w:pPr>
         <w:jc w:val="both"/>
-        <w:rPr>
-          <w:b/>
-          <w:bCs/>
-        </w:rPr>
-      </w:pPr>
-      <w:r>
-        <w:rPr>
-          <w:b/>
-          <w:bCs/>
-        </w:rPr>
+      </w:pPr>
+      <w:r>
         <w:t>A ={</w:t>
       </w:r>
       <w:proofErr w:type="spellStart"/>
       <w:proofErr w:type="gramStart"/>
       <w:r>
-        <w:rPr>
-          <w:b/>
-          <w:bCs/>
-        </w:rPr>
         <w:t>a,e</w:t>
       </w:r>
       <w:proofErr w:type="gramEnd"/>
       <w:r>
-        <w:rPr>
-          <w:b/>
-          <w:bCs/>
-        </w:rPr>
         <w:t>,i,o,u</w:t>
       </w:r>
       <w:proofErr w:type="spellEnd"/>
       <w:r>
-        <w:rPr>
-          <w:b/>
-          <w:bCs/>
-        </w:rPr>
         <w:t>}</w:t>
       </w:r>
       <w:r>
-        <w:rPr>
-          <w:b/>
-          <w:bCs/>
-        </w:rPr>
         <w:br/>
         <w:t>B ={</w:t>
       </w:r>
       <w:proofErr w:type="spellStart"/>
       <w:r>
-        <w:rPr>
-          <w:b/>
-          <w:bCs/>
-        </w:rPr>
         <w:t>a,e,i,o,u,m,n,o</w:t>
       </w:r>
       <w:proofErr w:type="spellEnd"/>
       <w:r>
-        <w:rPr>
-          <w:b/>
-          <w:bCs/>
-        </w:rPr>
         <w:t>}</w:t>
       </w:r>
       <w:r>
-        <w:rPr>
-          <w:b/>
-          <w:bCs/>
-        </w:rPr>
         <w:br/>
         <w:t>C = {</w:t>
       </w:r>
       <w:proofErr w:type="spellStart"/>
       <w:r>
-        <w:rPr>
-          <w:b/>
-          <w:bCs/>
-        </w:rPr>
         <w:t>p,q,r,s,t</w:t>
       </w:r>
       <w:proofErr w:type="spellEnd"/>
       <w:r>
-        <w:rPr>
-          <w:b/>
-          <w:bCs/>
-        </w:rPr>
         <w:t>}</w:t>
       </w:r>
     </w:p>
     <w:p>
       <w:pPr>
         <w:jc w:val="both"/>
-        <w:rPr>
-          <w:b/>
-          <w:bCs/>
-        </w:rPr>
-      </w:pPr>
-      <w:r>
-        <w:rPr>
-          <w:b/>
-          <w:bCs/>
-        </w:rPr>
+      </w:pPr>
+      <w:r>
         <w:t>Logo,</w:t>
       </w:r>
     </w:p>
     <w:p>
       <w:pPr>
         <w:jc w:val="both"/>
-        <w:rPr>
-          <w:b/>
-          <w:bCs/>
-        </w:rPr>
-      </w:pPr>
-      <w:r>
-        <w:rPr>
-          <w:b/>
-          <w:bCs/>
-        </w:rPr>
+      </w:pPr>
+      <w:r>
         <w:t>A C B (A está contido em B, ou seja, todos os elementos de A estão em B).</w:t>
       </w:r>
       <w:r>
-        <w:rPr>
-          <w:b/>
-          <w:bCs/>
-        </w:rPr>
         <w:br/>
         <w:t xml:space="preserve">C </w:t>
       </w:r>
       <w:r>
         <w:rPr>
           <w:rFonts w:ascii="Calibri" w:hAnsi="Calibri" w:cs="Calibri"/>
-          <w:b/>
-          <w:bCs/>
         </w:rPr>
         <w:t>Ȼ</w:t>
       </w:r>
       <w:r>
-        <w:rPr>
-          <w:b/>
-          <w:bCs/>
-        </w:rPr>
         <w:t xml:space="preserve"> B</w:t>
       </w:r>
       <w:r>
         <w:rPr>
           <w:rFonts w:ascii="Aptos" w:hAnsi="Aptos" w:cs="Aptos"/>
-          <w:b/>
-          <w:bCs/>
         </w:rPr>
         <w:t> </w:t>
       </w:r>
       <w:r>
-        <w:rPr>
-          <w:b/>
-          <w:bCs/>
-        </w:rPr>
         <w:t>(C não está contido em B, pois os elementos dos conjuntos são diferentes).</w:t>
       </w:r>
       <w:r>
-        <w:rPr>
-          <w:b/>
-          <w:bCs/>
-        </w:rPr>
         <w:br/>
         <w:t>B Ɔ A (B contém A, pois todos elementos de A estão em B).</w:t>
       </w:r>
@@ -1218,12 +872,16 @@
         <w:rPr>
           <w:b/>
           <w:bCs/>
-        </w:rPr>
-      </w:pPr>
-      <w:r>
-        <w:rPr>
-          <w:b/>
-          <w:bCs/>
+          <w:sz w:val="28"/>
+          <w:szCs w:val="28"/>
+        </w:rPr>
+      </w:pPr>
+      <w:r>
+        <w:rPr>
+          <w:b/>
+          <w:bCs/>
+          <w:sz w:val="28"/>
+          <w:szCs w:val="28"/>
         </w:rPr>
         <w:t>Conjunto Vazio</w:t>
       </w:r>
@@ -1231,32 +889,16 @@
     <w:p>
       <w:pPr>
         <w:jc w:val="both"/>
-        <w:rPr>
-          <w:b/>
-          <w:bCs/>
-        </w:rPr>
-      </w:pPr>
-      <w:r>
-        <w:rPr>
-          <w:b/>
-          <w:bCs/>
-        </w:rPr>
+      </w:pPr>
+      <w:r>
         <w:t>O conjunto vazio é o conjunto em que não há elementos; é representado por duas chaves </w:t>
       </w:r>
       <w:proofErr w:type="gramStart"/>
       <w:r>
-        <w:rPr>
-          <w:b/>
-          <w:bCs/>
-        </w:rPr>
         <w:t>{ }</w:t>
       </w:r>
       <w:proofErr w:type="gramEnd"/>
       <w:r>
-        <w:rPr>
-          <w:b/>
-          <w:bCs/>
-        </w:rPr>
         <w:t> ou pelo símbolo Ø. Note que o conjunto vazio está contido (C) em todos os conjuntos.</w:t>
       </w:r>
     </w:p>
@@ -1266,12 +908,16 @@
         <w:rPr>
           <w:b/>
           <w:bCs/>
-        </w:rPr>
-      </w:pPr>
-      <w:r>
-        <w:rPr>
-          <w:b/>
-          <w:bCs/>
+          <w:sz w:val="28"/>
+          <w:szCs w:val="28"/>
+        </w:rPr>
+      </w:pPr>
+      <w:r>
+        <w:rPr>
+          <w:b/>
+          <w:bCs/>
+          <w:sz w:val="28"/>
+          <w:szCs w:val="28"/>
         </w:rPr>
         <w:t>União, Intersecção e diferença entre conjuntos</w:t>
       </w:r>
@@ -1279,16 +925,8 @@
     <w:p>
       <w:pPr>
         <w:jc w:val="both"/>
-        <w:rPr>
-          <w:b/>
-          <w:bCs/>
-        </w:rPr>
-      </w:pPr>
-      <w:r>
-        <w:rPr>
-          <w:b/>
-          <w:bCs/>
-        </w:rPr>
+      </w:pPr>
+      <w:r>
         <w:t>As operações entre conjuntos são fundamentais para a solução de problemas. Cada operação possui suas características e regras.</w:t>
       </w:r>
     </w:p>
@@ -1298,12 +936,16 @@
         <w:rPr>
           <w:b/>
           <w:bCs/>
-        </w:rPr>
-      </w:pPr>
-      <w:r>
-        <w:rPr>
-          <w:b/>
-          <w:bCs/>
+          <w:sz w:val="28"/>
+          <w:szCs w:val="28"/>
+        </w:rPr>
+      </w:pPr>
+      <w:r>
+        <w:rPr>
+          <w:b/>
+          <w:bCs/>
+          <w:sz w:val="28"/>
+          <w:szCs w:val="28"/>
         </w:rPr>
         <w:t>União de conjuntos</w:t>
       </w:r>
@@ -1311,16 +953,8 @@
     <w:p>
       <w:pPr>
         <w:jc w:val="both"/>
-        <w:rPr>
-          <w:b/>
-          <w:bCs/>
-        </w:rPr>
-      </w:pPr>
-      <w:r>
-        <w:rPr>
-          <w:b/>
-          <w:bCs/>
-        </w:rPr>
+      </w:pPr>
+      <w:r>
         <w:t>A união, representada pela letra (U), corresponde a junção dos elementos de dois ou mais conjuntos, sem repetir elementos comuns.</w:t>
       </w:r>
     </w:p>
@@ -1343,23 +977,11 @@
     <w:p>
       <w:pPr>
         <w:jc w:val="both"/>
-        <w:rPr>
-          <w:b/>
-          <w:bCs/>
-        </w:rPr>
-      </w:pPr>
-      <w:r>
-        <w:rPr>
-          <w:b/>
-          <w:bCs/>
-        </w:rPr>
+      </w:pPr>
+      <w:r>
         <w:t>A = {1, 2, 3, 4}</w:t>
       </w:r>
       <w:r>
-        <w:rPr>
-          <w:b/>
-          <w:bCs/>
-        </w:rPr>
         <w:br/>
         <w:t>B = {3, 4, 5, 6}</w:t>
       </w:r>
@@ -1367,80 +989,40 @@
     <w:p>
       <w:pPr>
         <w:jc w:val="both"/>
-        <w:rPr>
-          <w:b/>
-          <w:bCs/>
-        </w:rPr>
-      </w:pPr>
-      <w:r>
-        <w:rPr>
-          <w:b/>
-          <w:bCs/>
-        </w:rPr>
+      </w:pPr>
+      <w:r>
         <w:t>Logo,</w:t>
       </w:r>
     </w:p>
     <w:p>
       <w:pPr>
         <w:jc w:val="both"/>
-        <w:rPr>
-          <w:b/>
-          <w:bCs/>
-        </w:rPr>
-      </w:pPr>
-      <w:r>
-        <w:rPr>
-          <w:b/>
-          <w:bCs/>
-        </w:rPr>
+      </w:pPr>
+      <w:r>
         <w:t>A U B = {1, 2, 3, 4, 5, 6}</w:t>
       </w:r>
     </w:p>
     <w:p>
       <w:pPr>
         <w:jc w:val="both"/>
-        <w:rPr>
-          <w:b/>
-          <w:bCs/>
-        </w:rPr>
-      </w:pPr>
-      <w:r>
-        <w:rPr>
-          <w:b/>
-          <w:bCs/>
-        </w:rPr>
+      </w:pPr>
+      <w:r>
         <w:t>Repare que os algarismos 3 e 4 foram representados uma única vez, mesmo estando presentes em A e B.</w:t>
       </w:r>
     </w:p>
     <w:p>
       <w:pPr>
         <w:jc w:val="both"/>
-        <w:rPr>
-          <w:b/>
-          <w:bCs/>
-        </w:rPr>
-      </w:pPr>
-      <w:r>
-        <w:rPr>
-          <w:b/>
-          <w:bCs/>
-        </w:rPr>
+      </w:pPr>
+      <w:r>
         <w:t xml:space="preserve">Ao utilizar diagramas de </w:t>
       </w:r>
       <w:proofErr w:type="spellStart"/>
       <w:r>
-        <w:rPr>
-          <w:b/>
-          <w:bCs/>
-        </w:rPr>
         <w:t>Venn</w:t>
       </w:r>
       <w:proofErr w:type="spellEnd"/>
       <w:r>
-        <w:rPr>
-          <w:b/>
-          <w:bCs/>
-        </w:rPr>
         <w:t>, a união é representada pelo preenchimento de toda imagem, não importando se são ou não disjuntos.</w:t>
       </w:r>
     </w:p>
@@ -1456,6 +1038,7 @@
         <w:rPr>
           <w:b/>
           <w:bCs/>
+          <w:noProof/>
         </w:rPr>
         <w:lastRenderedPageBreak/>
         <w:drawing>
@@ -1514,12 +1097,16 @@
         <w:rPr>
           <w:b/>
           <w:bCs/>
-        </w:rPr>
-      </w:pPr>
-      <w:r>
-        <w:rPr>
-          <w:b/>
-          <w:bCs/>
+          <w:sz w:val="28"/>
+          <w:szCs w:val="28"/>
+        </w:rPr>
+      </w:pPr>
+      <w:r>
+        <w:rPr>
+          <w:b/>
+          <w:bCs/>
+          <w:sz w:val="28"/>
+          <w:szCs w:val="28"/>
         </w:rPr>
         <w:t>Intersecção de conjuntos</w:t>
       </w:r>
@@ -1527,32 +1114,16 @@
     <w:p>
       <w:pPr>
         <w:jc w:val="both"/>
-        <w:rPr>
-          <w:b/>
-          <w:bCs/>
-        </w:rPr>
-      </w:pPr>
-      <w:r>
-        <w:rPr>
-          <w:b/>
-          <w:bCs/>
-        </w:rPr>
+      </w:pPr>
+      <w:r>
         <w:t>A intersecção, representada pelo símbolo (∩), corresponde aos elementos em comum de dois ou mais conjuntos.</w:t>
       </w:r>
     </w:p>
     <w:p>
       <w:pPr>
         <w:jc w:val="both"/>
-        <w:rPr>
-          <w:b/>
-          <w:bCs/>
-        </w:rPr>
-      </w:pPr>
-      <w:r>
-        <w:rPr>
-          <w:b/>
-          <w:bCs/>
-        </w:rPr>
+      </w:pPr>
+      <w:r>
         <w:t>Assim, a intersecção é um novo conjunto, formado apenas pelos elementos que se repetem nos conjuntos iniciais.</w:t>
       </w:r>
     </w:p>
@@ -1575,23 +1146,11 @@
     <w:p>
       <w:pPr>
         <w:jc w:val="both"/>
-        <w:rPr>
-          <w:b/>
-          <w:bCs/>
-        </w:rPr>
-      </w:pPr>
-      <w:r>
-        <w:rPr>
-          <w:b/>
-          <w:bCs/>
-        </w:rPr>
+      </w:pPr>
+      <w:r>
         <w:t>C = {a, b, c, d, e}</w:t>
       </w:r>
       <w:r>
-        <w:rPr>
-          <w:b/>
-          <w:bCs/>
-        </w:rPr>
         <w:br/>
         <w:t>D = {d, e, f, g, h}</w:t>
       </w:r>
@@ -1599,80 +1158,40 @@
     <w:p>
       <w:pPr>
         <w:jc w:val="both"/>
-        <w:rPr>
-          <w:b/>
-          <w:bCs/>
-        </w:rPr>
-      </w:pPr>
-      <w:r>
-        <w:rPr>
-          <w:b/>
-          <w:bCs/>
-        </w:rPr>
+      </w:pPr>
+      <w:r>
         <w:t>Logo,</w:t>
       </w:r>
     </w:p>
     <w:p>
       <w:pPr>
         <w:jc w:val="both"/>
-        <w:rPr>
-          <w:b/>
-          <w:bCs/>
-        </w:rPr>
-      </w:pPr>
-      <w:r>
-        <w:rPr>
-          <w:b/>
-          <w:bCs/>
-        </w:rPr>
+      </w:pPr>
+      <w:r>
         <w:t>C ∩ D = {d, e}</w:t>
       </w:r>
     </w:p>
     <w:p>
       <w:pPr>
         <w:jc w:val="both"/>
-        <w:rPr>
-          <w:b/>
-          <w:bCs/>
-        </w:rPr>
-      </w:pPr>
-      <w:r>
-        <w:rPr>
-          <w:b/>
-          <w:bCs/>
-        </w:rPr>
+      </w:pPr>
+      <w:r>
         <w:t xml:space="preserve">Ao utilizar diagramas de </w:t>
       </w:r>
       <w:proofErr w:type="spellStart"/>
       <w:r>
-        <w:rPr>
-          <w:b/>
-          <w:bCs/>
-        </w:rPr>
         <w:t>Venn</w:t>
       </w:r>
       <w:proofErr w:type="spellEnd"/>
       <w:r>
-        <w:rPr>
-          <w:b/>
-          <w:bCs/>
-        </w:rPr>
         <w:t>, a intersecção é representada pintando apenas a área onde os conjuntos estejam sobrepostos.</w:t>
       </w:r>
     </w:p>
     <w:p>
       <w:pPr>
         <w:jc w:val="both"/>
-        <w:rPr>
-          <w:b/>
-          <w:bCs/>
-        </w:rPr>
-      </w:pPr>
-      <w:r>
-        <w:rPr>
-          <w:b/>
-          <w:bCs/>
-        </w:rPr>
+      </w:pPr>
+      <w:r>
         <w:t>Essa área “guarda” apenas os elementos repetidos.</w:t>
       </w:r>
     </w:p>
@@ -1688,6 +1207,7 @@
         <w:rPr>
           <w:b/>
           <w:bCs/>
+          <w:noProof/>
         </w:rPr>
         <w:drawing>
           <wp:inline distT="0" distB="0" distL="0" distR="0" wp14:anchorId="312EFA31" wp14:editId="0B6C0040">
@@ -1745,12 +1265,16 @@
         <w:rPr>
           <w:b/>
           <w:bCs/>
-        </w:rPr>
-      </w:pPr>
-      <w:r>
-        <w:rPr>
-          <w:b/>
-          <w:bCs/>
+          <w:sz w:val="28"/>
+          <w:szCs w:val="28"/>
+        </w:rPr>
+      </w:pPr>
+      <w:r>
+        <w:rPr>
+          <w:b/>
+          <w:bCs/>
+          <w:sz w:val="28"/>
+          <w:szCs w:val="28"/>
         </w:rPr>
         <w:lastRenderedPageBreak/>
         <w:t>Diferença de conjuntos</w:t>
@@ -1759,16 +1283,8 @@
     <w:p>
       <w:pPr>
         <w:jc w:val="both"/>
-        <w:rPr>
-          <w:b/>
-          <w:bCs/>
-        </w:rPr>
-      </w:pPr>
-      <w:r>
-        <w:rPr>
-          <w:b/>
-          <w:bCs/>
-        </w:rPr>
+      </w:pPr>
+      <w:r>
         <w:t>A diferença corresponde ao conjunto de elementos que estão no primeiro conjunto, e não aparecem no segundo,</w:t>
       </w:r>
     </w:p>
@@ -1791,95 +1307,52 @@
     <w:p>
       <w:pPr>
         <w:jc w:val="both"/>
-        <w:rPr>
-          <w:b/>
-          <w:bCs/>
-        </w:rPr>
-      </w:pPr>
-      <w:r>
-        <w:rPr>
-          <w:b/>
-          <w:bCs/>
-        </w:rPr>
+      </w:pPr>
+      <w:r>
         <w:t>A = {a, b, c, d, e} - B = {b, c, d, f, g}</w:t>
       </w:r>
     </w:p>
     <w:p>
       <w:pPr>
         <w:jc w:val="both"/>
-        <w:rPr>
-          <w:b/>
-          <w:bCs/>
-        </w:rPr>
-      </w:pPr>
-      <w:r>
-        <w:rPr>
-          <w:b/>
-          <w:bCs/>
-        </w:rPr>
+      </w:pPr>
+      <w:r>
         <w:t>Logo,</w:t>
       </w:r>
     </w:p>
     <w:p>
       <w:pPr>
         <w:jc w:val="both"/>
-        <w:rPr>
-          <w:b/>
-          <w:bCs/>
-        </w:rPr>
-      </w:pPr>
-      <w:r>
-        <w:rPr>
-          <w:b/>
-          <w:bCs/>
-        </w:rPr>
+      </w:pPr>
+      <w:r>
         <w:t>A - B = {a, e}</w:t>
       </w:r>
     </w:p>
     <w:p>
       <w:pPr>
         <w:jc w:val="both"/>
-        <w:rPr>
-          <w:b/>
-          <w:bCs/>
-        </w:rPr>
-      </w:pPr>
-      <w:r>
-        <w:rPr>
-          <w:b/>
-          <w:bCs/>
-        </w:rPr>
+      </w:pPr>
+      <w:r>
         <w:t>Veja que a operação retirou os elementos comuns que existem em B.</w:t>
       </w:r>
     </w:p>
     <w:p>
       <w:pPr>
         <w:jc w:val="both"/>
-        <w:rPr>
-          <w:b/>
-          <w:bCs/>
-        </w:rPr>
-      </w:pPr>
-      <w:r>
-        <w:rPr>
-          <w:b/>
-          <w:bCs/>
-        </w:rPr>
+      </w:pPr>
+      <w:r>
         <w:t>Na forma de diagrama, representamos como:</w:t>
       </w:r>
     </w:p>
     <w:p>
       <w:pPr>
         <w:jc w:val="both"/>
-        <w:rPr>
-          <w:b/>
-          <w:bCs/>
-        </w:rPr>
-      </w:pPr>
-      <w:r>
-        <w:rPr>
-          <w:b/>
-          <w:bCs/>
+      </w:pPr>
+      <w:r>
+        <w:rPr>
+          <w:b/>
+          <w:bCs/>
+          <w:noProof/>
         </w:rPr>
         <w:drawing>
           <wp:inline distT="0" distB="0" distL="0" distR="0" wp14:anchorId="7240ED9C" wp14:editId="4EB537B2">
@@ -1935,45 +1408,28 @@
           <w:b/>
           <w:bCs/>
         </w:rPr>
-        <w:t xml:space="preserve">A - B está representado </w:t>
+        <w:t xml:space="preserve">A - B está </w:t>
+      </w:r>
+      <w:r>
+        <w:t xml:space="preserve">representado </w:t>
       </w:r>
       <w:proofErr w:type="gramStart"/>
       <w:r>
-        <w:rPr>
-          <w:b/>
-          <w:bCs/>
-        </w:rPr>
         <w:t>pelo parte cinza</w:t>
       </w:r>
       <w:proofErr w:type="gramEnd"/>
       <w:r>
-        <w:rPr>
-          <w:b/>
-          <w:bCs/>
-        </w:rPr>
         <w:t>.</w:t>
       </w:r>
     </w:p>
     <w:p>
       <w:pPr>
         <w:jc w:val="both"/>
-        <w:rPr>
-          <w:b/>
-          <w:bCs/>
-        </w:rPr>
-      </w:pPr>
-      <w:r>
-        <w:rPr>
-          <w:b/>
-          <w:bCs/>
-        </w:rPr>
+      </w:pPr>
+      <w:r>
         <w:t>Atenção!</w:t>
       </w:r>
       <w:r>
-        <w:rPr>
-          <w:b/>
-          <w:bCs/>
-        </w:rPr>
         <w:br/>
         <w:t>A subtração não é comutativa, ou seja, B - A não é igual à A - B.</w:t>
       </w:r>
@@ -1981,71 +1437,43 @@
     <w:p>
       <w:pPr>
         <w:jc w:val="both"/>
-        <w:rPr>
-          <w:b/>
-          <w:bCs/>
-        </w:rPr>
-      </w:pPr>
-      <w:r>
-        <w:rPr>
-          <w:b/>
-          <w:bCs/>
-        </w:rPr>
+      </w:pPr>
+      <w:r>
         <w:t>B - A = {f, g}</w:t>
       </w:r>
     </w:p>
     <w:p>
       <w:pPr>
         <w:jc w:val="both"/>
-        <w:rPr>
-          <w:b/>
-          <w:bCs/>
-        </w:rPr>
-      </w:pPr>
-      <w:r>
-        <w:rPr>
-          <w:b/>
-          <w:bCs/>
-        </w:rPr>
+      </w:pPr>
+      <w:r>
         <w:t>Igualdade dos Conjuntos</w:t>
       </w:r>
     </w:p>
     <w:p>
       <w:pPr>
         <w:jc w:val="both"/>
-        <w:rPr>
-          <w:b/>
-          <w:bCs/>
-        </w:rPr>
-      </w:pPr>
-      <w:r>
-        <w:rPr>
-          <w:b/>
-          <w:bCs/>
-        </w:rPr>
+      </w:pPr>
+      <w:r>
         <w:t>Na igualdade dos conjuntos, os elementos de dois conjuntos são idênticos, por exemplo, nos conjuntos A e B:</w:t>
       </w:r>
     </w:p>
     <w:p>
       <w:pPr>
         <w:jc w:val="both"/>
-        <w:rPr>
-          <w:b/>
-          <w:bCs/>
-        </w:rPr>
-      </w:pPr>
-      <w:r>
-        <w:rPr>
-          <w:b/>
-          <w:bCs/>
-        </w:rPr>
-        <w:t>A = {1,2,3,4,5}</w:t>
-      </w:r>
-      <w:r>
-        <w:rPr>
-          <w:b/>
-          <w:bCs/>
-        </w:rPr>
+      </w:pPr>
+      <w:r>
+        <w:t>A </w:t>
+      </w:r>
+      <w:proofErr w:type="gramStart"/>
+      <w:r>
+        <w:t>={</w:t>
+      </w:r>
+      <w:proofErr w:type="gramEnd"/>
+      <w:r>
+        <w:t>1,2,3,4,5}</w:t>
+      </w:r>
+      <w:r>
         <w:br/>
         <w:t>B = {3,5,4,1,2}</w:t>
       </w:r>
@@ -2053,32 +1481,16 @@
     <w:p>
       <w:pPr>
         <w:jc w:val="both"/>
-        <w:rPr>
-          <w:b/>
-          <w:bCs/>
-        </w:rPr>
-      </w:pPr>
-      <w:r>
-        <w:rPr>
-          <w:b/>
-          <w:bCs/>
-        </w:rPr>
+      </w:pPr>
+      <w:r>
         <w:t>Logo,</w:t>
       </w:r>
     </w:p>
     <w:p>
       <w:pPr>
         <w:jc w:val="both"/>
-        <w:rPr>
-          <w:b/>
-          <w:bCs/>
-        </w:rPr>
-      </w:pPr>
-      <w:r>
-        <w:rPr>
-          <w:b/>
-          <w:bCs/>
-        </w:rPr>
+      </w:pPr>
+      <w:r>
         <w:lastRenderedPageBreak/>
         <w:t>A = B (A igual a B).</w:t>
       </w:r>
@@ -2089,12 +1501,16 @@
         <w:rPr>
           <w:b/>
           <w:bCs/>
-        </w:rPr>
-      </w:pPr>
-      <w:r>
-        <w:rPr>
-          <w:b/>
-          <w:bCs/>
+          <w:sz w:val="28"/>
+          <w:szCs w:val="28"/>
+        </w:rPr>
+      </w:pPr>
+      <w:r>
+        <w:rPr>
+          <w:b/>
+          <w:bCs/>
+          <w:sz w:val="28"/>
+          <w:szCs w:val="28"/>
         </w:rPr>
         <w:t>Conjuntos Numéricos</w:t>
       </w:r>
@@ -2102,16 +1518,8 @@
     <w:p>
       <w:pPr>
         <w:jc w:val="both"/>
-        <w:rPr>
-          <w:b/>
-          <w:bCs/>
-        </w:rPr>
-      </w:pPr>
-      <w:r>
-        <w:rPr>
-          <w:b/>
-          <w:bCs/>
-        </w:rPr>
+      </w:pPr>
+      <w:r>
         <w:t>Os conjuntos numéricos são formados pelos:</w:t>
       </w:r>
     </w:p>
@@ -2122,26 +1530,16 @@
           <w:numId w:val="1"/>
         </w:numPr>
         <w:jc w:val="both"/>
-        <w:rPr>
-          <w:b/>
-          <w:bCs/>
-        </w:rPr>
       </w:pPr>
       <w:hyperlink r:id="rId14" w:history="1">
         <w:r>
           <w:rPr>
             <w:rStyle w:val="Hyperlink"/>
-            <w:b/>
-            <w:bCs/>
           </w:rPr>
           <w:t>Números Naturais</w:t>
         </w:r>
       </w:hyperlink>
       <w:r>
-        <w:rPr>
-          <w:b/>
-          <w:bCs/>
-        </w:rPr>
         <w:t>: N = {0, 1, 2, 3, 4, 5, 6, 7, 8, 9, 10, 11, 12...}</w:t>
       </w:r>
     </w:p>
@@ -2152,26 +1550,16 @@
           <w:numId w:val="1"/>
         </w:numPr>
         <w:jc w:val="both"/>
-        <w:rPr>
-          <w:b/>
-          <w:bCs/>
-        </w:rPr>
       </w:pPr>
       <w:hyperlink r:id="rId15" w:history="1">
         <w:r>
           <w:rPr>
             <w:rStyle w:val="Hyperlink"/>
-            <w:b/>
-            <w:bCs/>
           </w:rPr>
           <w:t>Números Inteiros</w:t>
         </w:r>
       </w:hyperlink>
       <w:r>
-        <w:rPr>
-          <w:b/>
-          <w:bCs/>
-        </w:rPr>
         <w:t>: Z = {..., -3, -2, -1, 0, 1, 2, 3...}</w:t>
       </w:r>
     </w:p>
@@ -2182,26 +1570,16 @@
           <w:numId w:val="1"/>
         </w:numPr>
         <w:jc w:val="both"/>
-        <w:rPr>
-          <w:b/>
-          <w:bCs/>
-        </w:rPr>
       </w:pPr>
       <w:hyperlink r:id="rId16" w:history="1">
         <w:r>
           <w:rPr>
             <w:rStyle w:val="Hyperlink"/>
-            <w:b/>
-            <w:bCs/>
           </w:rPr>
           <w:t>Números Racionais</w:t>
         </w:r>
       </w:hyperlink>
       <w:r>
-        <w:rPr>
-          <w:b/>
-          <w:bCs/>
-        </w:rPr>
         <w:t>: Q = {..., -3, -2, -1, 0, 1, 2, 3,4,5,6...}</w:t>
       </w:r>
     </w:p>
@@ -2212,26 +1590,16 @@
           <w:numId w:val="1"/>
         </w:numPr>
         <w:jc w:val="both"/>
-        <w:rPr>
-          <w:b/>
-          <w:bCs/>
-        </w:rPr>
       </w:pPr>
       <w:hyperlink r:id="rId17" w:history="1">
         <w:r>
           <w:rPr>
             <w:rStyle w:val="Hyperlink"/>
-            <w:b/>
-            <w:bCs/>
           </w:rPr>
           <w:t>Números Irracionais</w:t>
         </w:r>
       </w:hyperlink>
       <w:r>
-        <w:rPr>
-          <w:b/>
-          <w:bCs/>
-        </w:rPr>
         <w:t>: I = {..., √2, √3, √7, 3, 141592…}</w:t>
       </w:r>
     </w:p>
@@ -2251,23 +1619,16 @@
         <w:r>
           <w:rPr>
             <w:rStyle w:val="Hyperlink"/>
-            <w:b/>
-            <w:bCs/>
           </w:rPr>
           <w:t>Números Reais</w:t>
         </w:r>
       </w:hyperlink>
       <w:r>
-        <w:rPr>
-          <w:b/>
-          <w:bCs/>
-        </w:rPr>
         <w:t>: R = N (números naturais) + Z (números inteiros) + Q (números racionais) + I (números irracionais)</w:t>
       </w:r>
     </w:p>
     <w:p>
       <w:pPr>
-        <w:jc w:val="both"/>
         <w:rPr>
           <w:b/>
           <w:bCs/>
@@ -3046,6 +2407,7 @@
   <w:style w:type="character" w:default="1" w:styleId="Fontepargpadro">
     <w:name w:val="Default Paragraph Font"/>
     <w:uiPriority w:val="1"/>
+    <w:semiHidden/>
     <w:unhideWhenUsed/>
   </w:style>
   <w:style w:type="table" w:default="1" w:styleId="Tabelanormal">

</xml_diff>